<commit_message>
feat: Completed PROG1500 Modules 10 and 11
</commit_message>
<xml_diff>
--- a/Courses/PROG1500 - Databases and SQL/Modules/Module 10 - Complex Joins/Assignments/A10.docx
+++ b/Courses/PROG1500 - Databases and SQL/Modules/Module 10 - Complex Joins/Assignments/A10.docx
@@ -54,12 +54,113 @@
     </w:p>
     <w:p>
       <w:pPr>
-        <w:rPr>
-          <w:bCs/>
-          <w:sz w:val="24"/>
-          <w:szCs w:val="24"/>
-        </w:rPr>
-      </w:pPr>
+        <w:ind w:left="360"/>
+        <w:rPr>
+          <w:b/>
+          <w:sz w:val="24"/>
+          <w:szCs w:val="24"/>
+        </w:rPr>
+      </w:pPr>
+      <w:r>
+        <w:rPr>
+          <w:b/>
+          <w:sz w:val="24"/>
+          <w:szCs w:val="24"/>
+        </w:rPr>
+        <w:t>SELECT i.last_name, i.first_name, COUNT(s.section_id) AS "Total Sections Taught"</w:t>
+      </w:r>
+    </w:p>
+    <w:p>
+      <w:pPr>
+        <w:ind w:left="360"/>
+        <w:rPr>
+          <w:b/>
+          <w:sz w:val="24"/>
+          <w:szCs w:val="24"/>
+        </w:rPr>
+      </w:pPr>
+      <w:r>
+        <w:rPr>
+          <w:b/>
+          <w:sz w:val="24"/>
+          <w:szCs w:val="24"/>
+        </w:rPr>
+        <w:tab/>
+        <w:t>FROM instructor i</w:t>
+      </w:r>
+    </w:p>
+    <w:p>
+      <w:pPr>
+        <w:ind w:left="360"/>
+        <w:rPr>
+          <w:b/>
+          <w:sz w:val="24"/>
+          <w:szCs w:val="24"/>
+        </w:rPr>
+      </w:pPr>
+      <w:r>
+        <w:rPr>
+          <w:b/>
+          <w:sz w:val="24"/>
+          <w:szCs w:val="24"/>
+        </w:rPr>
+        <w:t>FULL JOIN section s</w:t>
+      </w:r>
+    </w:p>
+    <w:p>
+      <w:pPr>
+        <w:ind w:left="360"/>
+        <w:rPr>
+          <w:b/>
+          <w:sz w:val="24"/>
+          <w:szCs w:val="24"/>
+        </w:rPr>
+      </w:pPr>
+      <w:r>
+        <w:rPr>
+          <w:b/>
+          <w:sz w:val="24"/>
+          <w:szCs w:val="24"/>
+        </w:rPr>
+        <w:tab/>
+        <w:t>ON i.instructor_id = s.instructor_id</w:t>
+      </w:r>
+    </w:p>
+    <w:p>
+      <w:pPr>
+        <w:ind w:left="360"/>
+        <w:rPr>
+          <w:b/>
+          <w:sz w:val="24"/>
+          <w:szCs w:val="24"/>
+        </w:rPr>
+      </w:pPr>
+      <w:r>
+        <w:rPr>
+          <w:b/>
+          <w:sz w:val="24"/>
+          <w:szCs w:val="24"/>
+        </w:rPr>
+        <w:t>GROUP BY i.last_name, i.first_name</w:t>
+      </w:r>
+    </w:p>
+    <w:p>
+      <w:pPr>
+        <w:ind w:left="360"/>
+        <w:rPr>
+          <w:b/>
+          <w:sz w:val="24"/>
+          <w:szCs w:val="24"/>
+        </w:rPr>
+      </w:pPr>
+      <w:r>
+        <w:rPr>
+          <w:b/>
+          <w:sz w:val="24"/>
+          <w:szCs w:val="24"/>
+        </w:rPr>
+        <w:t>ORDER BY "Total Sections Taught" DESC;</w:t>
+      </w:r>
     </w:p>
     <w:p>
       <w:pPr>
@@ -97,12 +198,875 @@
     </w:p>
     <w:p>
       <w:pPr>
-        <w:rPr>
-          <w:bCs/>
-          <w:sz w:val="24"/>
-          <w:szCs w:val="24"/>
-        </w:rPr>
-      </w:pPr>
+        <w:ind w:left="360"/>
+        <w:rPr>
+          <w:b/>
+          <w:sz w:val="24"/>
+          <w:szCs w:val="24"/>
+        </w:rPr>
+      </w:pPr>
+      <w:r>
+        <w:rPr>
+          <w:b/>
+          <w:sz w:val="24"/>
+          <w:szCs w:val="24"/>
+        </w:rPr>
+        <w:t>SELECT DISTINCT c.course_no, c.description</w:t>
+      </w:r>
+    </w:p>
+    <w:p>
+      <w:pPr>
+        <w:ind w:left="360"/>
+        <w:rPr>
+          <w:b/>
+          <w:sz w:val="24"/>
+          <w:szCs w:val="24"/>
+        </w:rPr>
+      </w:pPr>
+      <w:r>
+        <w:rPr>
+          <w:b/>
+          <w:sz w:val="24"/>
+          <w:szCs w:val="24"/>
+        </w:rPr>
+        <w:tab/>
+        <w:t>FROM course c</w:t>
+      </w:r>
+    </w:p>
+    <w:p>
+      <w:pPr>
+        <w:ind w:left="360"/>
+        <w:rPr>
+          <w:b/>
+          <w:sz w:val="24"/>
+          <w:szCs w:val="24"/>
+        </w:rPr>
+      </w:pPr>
+      <w:r>
+        <w:rPr>
+          <w:b/>
+          <w:sz w:val="24"/>
+          <w:szCs w:val="24"/>
+        </w:rPr>
+        <w:t>LEFT JOIN section s</w:t>
+      </w:r>
+    </w:p>
+    <w:p>
+      <w:pPr>
+        <w:ind w:left="360"/>
+        <w:rPr>
+          <w:b/>
+          <w:sz w:val="24"/>
+          <w:szCs w:val="24"/>
+        </w:rPr>
+      </w:pPr>
+      <w:r>
+        <w:rPr>
+          <w:b/>
+          <w:sz w:val="24"/>
+          <w:szCs w:val="24"/>
+        </w:rPr>
+        <w:tab/>
+        <w:t>ON c.course_no = s.course_no</w:t>
+      </w:r>
+    </w:p>
+    <w:p>
+      <w:pPr>
+        <w:ind w:left="360"/>
+        <w:rPr>
+          <w:b/>
+          <w:sz w:val="24"/>
+          <w:szCs w:val="24"/>
+        </w:rPr>
+      </w:pPr>
+      <w:r>
+        <w:rPr>
+          <w:b/>
+          <w:sz w:val="24"/>
+          <w:szCs w:val="24"/>
+        </w:rPr>
+        <w:t xml:space="preserve">WHERE s.section_id IN </w:t>
+      </w:r>
+    </w:p>
+    <w:p>
+      <w:pPr>
+        <w:ind w:left="360"/>
+        <w:rPr>
+          <w:b/>
+          <w:sz w:val="24"/>
+          <w:szCs w:val="24"/>
+        </w:rPr>
+      </w:pPr>
+      <w:r>
+        <w:rPr>
+          <w:b/>
+          <w:sz w:val="24"/>
+          <w:szCs w:val="24"/>
+        </w:rPr>
+        <w:tab/>
+        <w:t>(SELECT g.section_id</w:t>
+      </w:r>
+    </w:p>
+    <w:p>
+      <w:pPr>
+        <w:ind w:left="360"/>
+        <w:rPr>
+          <w:b/>
+          <w:sz w:val="24"/>
+          <w:szCs w:val="24"/>
+        </w:rPr>
+      </w:pPr>
+      <w:r>
+        <w:rPr>
+          <w:b/>
+          <w:sz w:val="24"/>
+          <w:szCs w:val="24"/>
+        </w:rPr>
+        <w:tab/>
+      </w:r>
+      <w:r>
+        <w:rPr>
+          <w:b/>
+          <w:sz w:val="24"/>
+          <w:szCs w:val="24"/>
+        </w:rPr>
+        <w:tab/>
+        <w:t>FROM grade g</w:t>
+      </w:r>
+    </w:p>
+    <w:p>
+      <w:pPr>
+        <w:ind w:left="360"/>
+        <w:rPr>
+          <w:b/>
+          <w:sz w:val="24"/>
+          <w:szCs w:val="24"/>
+        </w:rPr>
+      </w:pPr>
+      <w:r>
+        <w:rPr>
+          <w:b/>
+          <w:sz w:val="24"/>
+          <w:szCs w:val="24"/>
+        </w:rPr>
+        <w:tab/>
+        <w:t>LEFT JOIN section s</w:t>
+      </w:r>
+    </w:p>
+    <w:p>
+      <w:pPr>
+        <w:ind w:left="360"/>
+        <w:rPr>
+          <w:b/>
+          <w:sz w:val="24"/>
+          <w:szCs w:val="24"/>
+        </w:rPr>
+      </w:pPr>
+      <w:r>
+        <w:rPr>
+          <w:b/>
+          <w:sz w:val="24"/>
+          <w:szCs w:val="24"/>
+        </w:rPr>
+        <w:tab/>
+      </w:r>
+      <w:r>
+        <w:rPr>
+          <w:b/>
+          <w:sz w:val="24"/>
+          <w:szCs w:val="24"/>
+        </w:rPr>
+        <w:tab/>
+        <w:t>ON g.section_id = s.section_id</w:t>
+      </w:r>
+    </w:p>
+    <w:p>
+      <w:pPr>
+        <w:ind w:left="360"/>
+        <w:rPr>
+          <w:b/>
+          <w:sz w:val="24"/>
+          <w:szCs w:val="24"/>
+        </w:rPr>
+      </w:pPr>
+      <w:r>
+        <w:rPr>
+          <w:b/>
+          <w:sz w:val="24"/>
+          <w:szCs w:val="24"/>
+        </w:rPr>
+        <w:tab/>
+        <w:t>WHERE g.grade_type_code = 'FI'</w:t>
+      </w:r>
+    </w:p>
+    <w:p>
+      <w:pPr>
+        <w:ind w:left="360"/>
+        <w:rPr>
+          <w:b/>
+          <w:sz w:val="24"/>
+          <w:szCs w:val="24"/>
+        </w:rPr>
+      </w:pPr>
+      <w:r>
+        <w:rPr>
+          <w:b/>
+          <w:sz w:val="24"/>
+          <w:szCs w:val="24"/>
+        </w:rPr>
+        <w:tab/>
+        <w:t xml:space="preserve">UNION </w:t>
+      </w:r>
+    </w:p>
+    <w:p>
+      <w:pPr>
+        <w:ind w:left="360"/>
+        <w:rPr>
+          <w:b/>
+          <w:sz w:val="24"/>
+          <w:szCs w:val="24"/>
+        </w:rPr>
+      </w:pPr>
+      <w:r>
+        <w:rPr>
+          <w:b/>
+          <w:sz w:val="24"/>
+          <w:szCs w:val="24"/>
+        </w:rPr>
+        <w:tab/>
+        <w:t>SELECT g.section_id</w:t>
+      </w:r>
+    </w:p>
+    <w:p>
+      <w:pPr>
+        <w:ind w:left="360"/>
+        <w:rPr>
+          <w:b/>
+          <w:sz w:val="24"/>
+          <w:szCs w:val="24"/>
+        </w:rPr>
+      </w:pPr>
+      <w:r>
+        <w:rPr>
+          <w:b/>
+          <w:sz w:val="24"/>
+          <w:szCs w:val="24"/>
+        </w:rPr>
+        <w:tab/>
+      </w:r>
+      <w:r>
+        <w:rPr>
+          <w:b/>
+          <w:sz w:val="24"/>
+          <w:szCs w:val="24"/>
+        </w:rPr>
+        <w:tab/>
+        <w:t>FROM grade g</w:t>
+      </w:r>
+    </w:p>
+    <w:p>
+      <w:pPr>
+        <w:ind w:left="360"/>
+        <w:rPr>
+          <w:b/>
+          <w:sz w:val="24"/>
+          <w:szCs w:val="24"/>
+        </w:rPr>
+      </w:pPr>
+      <w:r>
+        <w:rPr>
+          <w:b/>
+          <w:sz w:val="24"/>
+          <w:szCs w:val="24"/>
+        </w:rPr>
+        <w:tab/>
+        <w:t>LEFT JOIN section s</w:t>
+      </w:r>
+    </w:p>
+    <w:p>
+      <w:pPr>
+        <w:ind w:left="360"/>
+        <w:rPr>
+          <w:b/>
+          <w:sz w:val="24"/>
+          <w:szCs w:val="24"/>
+        </w:rPr>
+      </w:pPr>
+      <w:r>
+        <w:rPr>
+          <w:b/>
+          <w:sz w:val="24"/>
+          <w:szCs w:val="24"/>
+        </w:rPr>
+        <w:tab/>
+      </w:r>
+      <w:r>
+        <w:rPr>
+          <w:b/>
+          <w:sz w:val="24"/>
+          <w:szCs w:val="24"/>
+        </w:rPr>
+        <w:tab/>
+        <w:t>ON g.section_id = s.section_id</w:t>
+      </w:r>
+    </w:p>
+    <w:p>
+      <w:pPr>
+        <w:ind w:left="360"/>
+        <w:rPr>
+          <w:b/>
+          <w:sz w:val="24"/>
+          <w:szCs w:val="24"/>
+        </w:rPr>
+      </w:pPr>
+      <w:r>
+        <w:rPr>
+          <w:b/>
+          <w:sz w:val="24"/>
+          <w:szCs w:val="24"/>
+        </w:rPr>
+        <w:lastRenderedPageBreak/>
+        <w:tab/>
+        <w:t>WHERE g.grade_type_code = 'HM'</w:t>
+      </w:r>
+    </w:p>
+    <w:p>
+      <w:pPr>
+        <w:ind w:left="360"/>
+        <w:rPr>
+          <w:b/>
+          <w:sz w:val="24"/>
+          <w:szCs w:val="24"/>
+        </w:rPr>
+      </w:pPr>
+      <w:r>
+        <w:rPr>
+          <w:b/>
+          <w:sz w:val="24"/>
+          <w:szCs w:val="24"/>
+        </w:rPr>
+        <w:tab/>
+        <w:t xml:space="preserve">UNION </w:t>
+      </w:r>
+    </w:p>
+    <w:p>
+      <w:pPr>
+        <w:ind w:left="360"/>
+        <w:rPr>
+          <w:b/>
+          <w:sz w:val="24"/>
+          <w:szCs w:val="24"/>
+        </w:rPr>
+      </w:pPr>
+      <w:r>
+        <w:rPr>
+          <w:b/>
+          <w:sz w:val="24"/>
+          <w:szCs w:val="24"/>
+        </w:rPr>
+        <w:tab/>
+        <w:t>SELECT g.section_id</w:t>
+      </w:r>
+    </w:p>
+    <w:p>
+      <w:pPr>
+        <w:ind w:left="360"/>
+        <w:rPr>
+          <w:b/>
+          <w:sz w:val="24"/>
+          <w:szCs w:val="24"/>
+        </w:rPr>
+      </w:pPr>
+      <w:r>
+        <w:rPr>
+          <w:b/>
+          <w:sz w:val="24"/>
+          <w:szCs w:val="24"/>
+        </w:rPr>
+        <w:tab/>
+      </w:r>
+      <w:r>
+        <w:rPr>
+          <w:b/>
+          <w:sz w:val="24"/>
+          <w:szCs w:val="24"/>
+        </w:rPr>
+        <w:tab/>
+        <w:t>FROM grade g</w:t>
+      </w:r>
+    </w:p>
+    <w:p>
+      <w:pPr>
+        <w:ind w:left="360"/>
+        <w:rPr>
+          <w:b/>
+          <w:sz w:val="24"/>
+          <w:szCs w:val="24"/>
+        </w:rPr>
+      </w:pPr>
+      <w:r>
+        <w:rPr>
+          <w:b/>
+          <w:sz w:val="24"/>
+          <w:szCs w:val="24"/>
+        </w:rPr>
+        <w:tab/>
+        <w:t>LEFT JOIN section s</w:t>
+      </w:r>
+    </w:p>
+    <w:p>
+      <w:pPr>
+        <w:ind w:left="360"/>
+        <w:rPr>
+          <w:b/>
+          <w:sz w:val="24"/>
+          <w:szCs w:val="24"/>
+        </w:rPr>
+      </w:pPr>
+      <w:r>
+        <w:rPr>
+          <w:b/>
+          <w:sz w:val="24"/>
+          <w:szCs w:val="24"/>
+        </w:rPr>
+        <w:tab/>
+      </w:r>
+      <w:r>
+        <w:rPr>
+          <w:b/>
+          <w:sz w:val="24"/>
+          <w:szCs w:val="24"/>
+        </w:rPr>
+        <w:tab/>
+        <w:t>ON g.section_id = s.section_id</w:t>
+      </w:r>
+    </w:p>
+    <w:p>
+      <w:pPr>
+        <w:ind w:left="360"/>
+        <w:rPr>
+          <w:b/>
+          <w:sz w:val="24"/>
+          <w:szCs w:val="24"/>
+        </w:rPr>
+      </w:pPr>
+      <w:r>
+        <w:rPr>
+          <w:b/>
+          <w:sz w:val="24"/>
+          <w:szCs w:val="24"/>
+        </w:rPr>
+        <w:tab/>
+        <w:t>WHERE g.grade_type_code = 'MI'</w:t>
+      </w:r>
+    </w:p>
+    <w:p>
+      <w:pPr>
+        <w:ind w:left="360"/>
+        <w:rPr>
+          <w:b/>
+          <w:sz w:val="24"/>
+          <w:szCs w:val="24"/>
+        </w:rPr>
+      </w:pPr>
+      <w:r>
+        <w:rPr>
+          <w:b/>
+          <w:sz w:val="24"/>
+          <w:szCs w:val="24"/>
+        </w:rPr>
+        <w:tab/>
+        <w:t xml:space="preserve">UNION </w:t>
+      </w:r>
+    </w:p>
+    <w:p>
+      <w:pPr>
+        <w:ind w:left="360"/>
+        <w:rPr>
+          <w:b/>
+          <w:sz w:val="24"/>
+          <w:szCs w:val="24"/>
+        </w:rPr>
+      </w:pPr>
+      <w:r>
+        <w:rPr>
+          <w:b/>
+          <w:sz w:val="24"/>
+          <w:szCs w:val="24"/>
+        </w:rPr>
+        <w:tab/>
+        <w:t>SELECT g.section_id</w:t>
+      </w:r>
+    </w:p>
+    <w:p>
+      <w:pPr>
+        <w:ind w:left="360"/>
+        <w:rPr>
+          <w:b/>
+          <w:sz w:val="24"/>
+          <w:szCs w:val="24"/>
+        </w:rPr>
+      </w:pPr>
+      <w:r>
+        <w:rPr>
+          <w:b/>
+          <w:sz w:val="24"/>
+          <w:szCs w:val="24"/>
+        </w:rPr>
+        <w:tab/>
+      </w:r>
+      <w:r>
+        <w:rPr>
+          <w:b/>
+          <w:sz w:val="24"/>
+          <w:szCs w:val="24"/>
+        </w:rPr>
+        <w:tab/>
+        <w:t>FROM grade g</w:t>
+      </w:r>
+    </w:p>
+    <w:p>
+      <w:pPr>
+        <w:ind w:left="360"/>
+        <w:rPr>
+          <w:b/>
+          <w:sz w:val="24"/>
+          <w:szCs w:val="24"/>
+        </w:rPr>
+      </w:pPr>
+      <w:r>
+        <w:rPr>
+          <w:b/>
+          <w:sz w:val="24"/>
+          <w:szCs w:val="24"/>
+        </w:rPr>
+        <w:tab/>
+        <w:t>LEFT JOIN section s</w:t>
+      </w:r>
+    </w:p>
+    <w:p>
+      <w:pPr>
+        <w:ind w:left="360"/>
+        <w:rPr>
+          <w:b/>
+          <w:sz w:val="24"/>
+          <w:szCs w:val="24"/>
+        </w:rPr>
+      </w:pPr>
+      <w:r>
+        <w:rPr>
+          <w:b/>
+          <w:sz w:val="24"/>
+          <w:szCs w:val="24"/>
+        </w:rPr>
+        <w:tab/>
+      </w:r>
+      <w:r>
+        <w:rPr>
+          <w:b/>
+          <w:sz w:val="24"/>
+          <w:szCs w:val="24"/>
+        </w:rPr>
+        <w:tab/>
+        <w:t>ON g.section_id = s.section_id</w:t>
+      </w:r>
+    </w:p>
+    <w:p>
+      <w:pPr>
+        <w:ind w:left="360"/>
+        <w:rPr>
+          <w:b/>
+          <w:sz w:val="24"/>
+          <w:szCs w:val="24"/>
+        </w:rPr>
+      </w:pPr>
+      <w:r>
+        <w:rPr>
+          <w:b/>
+          <w:sz w:val="24"/>
+          <w:szCs w:val="24"/>
+        </w:rPr>
+        <w:tab/>
+        <w:t>WHERE g.grade_type_code = 'PA'</w:t>
+      </w:r>
+    </w:p>
+    <w:p>
+      <w:pPr>
+        <w:ind w:left="360"/>
+        <w:rPr>
+          <w:b/>
+          <w:sz w:val="24"/>
+          <w:szCs w:val="24"/>
+        </w:rPr>
+      </w:pPr>
+      <w:r>
+        <w:rPr>
+          <w:b/>
+          <w:sz w:val="24"/>
+          <w:szCs w:val="24"/>
+        </w:rPr>
+        <w:tab/>
+        <w:t xml:space="preserve">UNION </w:t>
+      </w:r>
+    </w:p>
+    <w:p>
+      <w:pPr>
+        <w:ind w:left="360"/>
+        <w:rPr>
+          <w:b/>
+          <w:sz w:val="24"/>
+          <w:szCs w:val="24"/>
+        </w:rPr>
+      </w:pPr>
+      <w:r>
+        <w:rPr>
+          <w:b/>
+          <w:sz w:val="24"/>
+          <w:szCs w:val="24"/>
+        </w:rPr>
+        <w:tab/>
+        <w:t>SELECT g.section_id</w:t>
+      </w:r>
+    </w:p>
+    <w:p>
+      <w:pPr>
+        <w:ind w:left="360"/>
+        <w:rPr>
+          <w:b/>
+          <w:sz w:val="24"/>
+          <w:szCs w:val="24"/>
+        </w:rPr>
+      </w:pPr>
+      <w:r>
+        <w:rPr>
+          <w:b/>
+          <w:sz w:val="24"/>
+          <w:szCs w:val="24"/>
+        </w:rPr>
+        <w:tab/>
+      </w:r>
+      <w:r>
+        <w:rPr>
+          <w:b/>
+          <w:sz w:val="24"/>
+          <w:szCs w:val="24"/>
+        </w:rPr>
+        <w:tab/>
+        <w:t>FROM grade g</w:t>
+      </w:r>
+    </w:p>
+    <w:p>
+      <w:pPr>
+        <w:ind w:left="360"/>
+        <w:rPr>
+          <w:b/>
+          <w:sz w:val="24"/>
+          <w:szCs w:val="24"/>
+        </w:rPr>
+      </w:pPr>
+      <w:r>
+        <w:rPr>
+          <w:b/>
+          <w:sz w:val="24"/>
+          <w:szCs w:val="24"/>
+        </w:rPr>
+        <w:tab/>
+        <w:t>LEFT JOIN section s</w:t>
+      </w:r>
+    </w:p>
+    <w:p>
+      <w:pPr>
+        <w:ind w:left="360"/>
+        <w:rPr>
+          <w:b/>
+          <w:sz w:val="24"/>
+          <w:szCs w:val="24"/>
+        </w:rPr>
+      </w:pPr>
+      <w:r>
+        <w:rPr>
+          <w:b/>
+          <w:sz w:val="24"/>
+          <w:szCs w:val="24"/>
+        </w:rPr>
+        <w:tab/>
+      </w:r>
+      <w:r>
+        <w:rPr>
+          <w:b/>
+          <w:sz w:val="24"/>
+          <w:szCs w:val="24"/>
+        </w:rPr>
+        <w:tab/>
+        <w:t>ON g.section_id = s.section_id</w:t>
+      </w:r>
+    </w:p>
+    <w:p>
+      <w:pPr>
+        <w:ind w:left="360"/>
+        <w:rPr>
+          <w:b/>
+          <w:sz w:val="24"/>
+          <w:szCs w:val="24"/>
+        </w:rPr>
+      </w:pPr>
+      <w:r>
+        <w:rPr>
+          <w:b/>
+          <w:sz w:val="24"/>
+          <w:szCs w:val="24"/>
+        </w:rPr>
+        <w:tab/>
+        <w:t>WHERE g.grade_type_code = 'PJ'</w:t>
+      </w:r>
+    </w:p>
+    <w:p>
+      <w:pPr>
+        <w:ind w:left="360"/>
+        <w:rPr>
+          <w:b/>
+          <w:sz w:val="24"/>
+          <w:szCs w:val="24"/>
+        </w:rPr>
+      </w:pPr>
+      <w:r>
+        <w:rPr>
+          <w:b/>
+          <w:sz w:val="24"/>
+          <w:szCs w:val="24"/>
+        </w:rPr>
+        <w:tab/>
+        <w:t xml:space="preserve">UNION </w:t>
+      </w:r>
+    </w:p>
+    <w:p>
+      <w:pPr>
+        <w:ind w:left="360"/>
+        <w:rPr>
+          <w:b/>
+          <w:sz w:val="24"/>
+          <w:szCs w:val="24"/>
+        </w:rPr>
+      </w:pPr>
+      <w:r>
+        <w:rPr>
+          <w:b/>
+          <w:sz w:val="24"/>
+          <w:szCs w:val="24"/>
+        </w:rPr>
+        <w:tab/>
+        <w:t>SELECT g.section_id</w:t>
+      </w:r>
+    </w:p>
+    <w:p>
+      <w:pPr>
+        <w:ind w:left="360"/>
+        <w:rPr>
+          <w:b/>
+          <w:sz w:val="24"/>
+          <w:szCs w:val="24"/>
+        </w:rPr>
+      </w:pPr>
+      <w:r>
+        <w:rPr>
+          <w:b/>
+          <w:sz w:val="24"/>
+          <w:szCs w:val="24"/>
+        </w:rPr>
+        <w:tab/>
+      </w:r>
+      <w:r>
+        <w:rPr>
+          <w:b/>
+          <w:sz w:val="24"/>
+          <w:szCs w:val="24"/>
+        </w:rPr>
+        <w:tab/>
+        <w:t>FROM grade g</w:t>
+      </w:r>
+    </w:p>
+    <w:p>
+      <w:pPr>
+        <w:ind w:left="360"/>
+        <w:rPr>
+          <w:b/>
+          <w:sz w:val="24"/>
+          <w:szCs w:val="24"/>
+        </w:rPr>
+      </w:pPr>
+      <w:r>
+        <w:rPr>
+          <w:b/>
+          <w:sz w:val="24"/>
+          <w:szCs w:val="24"/>
+        </w:rPr>
+        <w:tab/>
+        <w:t>LEFT JOIN section s</w:t>
+      </w:r>
+    </w:p>
+    <w:p>
+      <w:pPr>
+        <w:ind w:left="360"/>
+        <w:rPr>
+          <w:b/>
+          <w:sz w:val="24"/>
+          <w:szCs w:val="24"/>
+        </w:rPr>
+      </w:pPr>
+      <w:r>
+        <w:rPr>
+          <w:b/>
+          <w:sz w:val="24"/>
+          <w:szCs w:val="24"/>
+        </w:rPr>
+        <w:tab/>
+      </w:r>
+      <w:r>
+        <w:rPr>
+          <w:b/>
+          <w:sz w:val="24"/>
+          <w:szCs w:val="24"/>
+        </w:rPr>
+        <w:tab/>
+        <w:t>ON g.section_id = s.section_id</w:t>
+      </w:r>
+    </w:p>
+    <w:p>
+      <w:pPr>
+        <w:ind w:left="360"/>
+        <w:rPr>
+          <w:b/>
+          <w:sz w:val="24"/>
+          <w:szCs w:val="24"/>
+        </w:rPr>
+      </w:pPr>
+      <w:r>
+        <w:rPr>
+          <w:b/>
+          <w:sz w:val="24"/>
+          <w:szCs w:val="24"/>
+        </w:rPr>
+        <w:tab/>
+        <w:t>WHERE g.grade_type_code = 'QZ')</w:t>
+      </w:r>
+    </w:p>
+    <w:p>
+      <w:pPr>
+        <w:ind w:left="360"/>
+        <w:rPr>
+          <w:b/>
+          <w:sz w:val="24"/>
+          <w:szCs w:val="24"/>
+        </w:rPr>
+      </w:pPr>
+      <w:r>
+        <w:rPr>
+          <w:b/>
+          <w:sz w:val="24"/>
+          <w:szCs w:val="24"/>
+        </w:rPr>
+        <w:t>ORDER BY c.course_no;</w:t>
+      </w:r>
     </w:p>
     <w:p>
       <w:pPr>
@@ -135,6 +1099,7 @@
           <w:sz w:val="24"/>
           <w:szCs w:val="24"/>
         </w:rPr>
+        <w:lastRenderedPageBreak/>
         <w:t xml:space="preserve">List </w:t>
       </w:r>
       <w:proofErr w:type="gramStart"/>
@@ -158,12 +1123,169 @@
     </w:p>
     <w:p>
       <w:pPr>
-        <w:rPr>
-          <w:bCs/>
-          <w:sz w:val="24"/>
-          <w:szCs w:val="24"/>
-        </w:rPr>
-      </w:pPr>
+        <w:ind w:left="360"/>
+        <w:rPr>
+          <w:b/>
+          <w:sz w:val="24"/>
+          <w:szCs w:val="24"/>
+        </w:rPr>
+      </w:pPr>
+      <w:r>
+        <w:rPr>
+          <w:b/>
+          <w:sz w:val="24"/>
+          <w:szCs w:val="24"/>
+        </w:rPr>
+        <w:t xml:space="preserve">SELECT z.zip AS "Zip Codes in Astoria, NY", </w:t>
+      </w:r>
+    </w:p>
+    <w:p>
+      <w:pPr>
+        <w:ind w:left="360"/>
+        <w:rPr>
+          <w:b/>
+          <w:sz w:val="24"/>
+          <w:szCs w:val="24"/>
+        </w:rPr>
+      </w:pPr>
+      <w:r>
+        <w:rPr>
+          <w:b/>
+          <w:sz w:val="24"/>
+          <w:szCs w:val="24"/>
+        </w:rPr>
+        <w:tab/>
+        <w:t xml:space="preserve">   COUNT(s.student_id) AS "Total Students from Zip"</w:t>
+      </w:r>
+    </w:p>
+    <w:p>
+      <w:pPr>
+        <w:ind w:left="360"/>
+        <w:rPr>
+          <w:b/>
+          <w:sz w:val="24"/>
+          <w:szCs w:val="24"/>
+        </w:rPr>
+      </w:pPr>
+      <w:r>
+        <w:rPr>
+          <w:b/>
+          <w:sz w:val="24"/>
+          <w:szCs w:val="24"/>
+        </w:rPr>
+        <w:tab/>
+        <w:t>FROM student s</w:t>
+      </w:r>
+    </w:p>
+    <w:p>
+      <w:pPr>
+        <w:ind w:left="360"/>
+        <w:rPr>
+          <w:b/>
+          <w:sz w:val="24"/>
+          <w:szCs w:val="24"/>
+        </w:rPr>
+      </w:pPr>
+      <w:r>
+        <w:rPr>
+          <w:b/>
+          <w:sz w:val="24"/>
+          <w:szCs w:val="24"/>
+        </w:rPr>
+        <w:t>FULL JOIN zipcode z</w:t>
+      </w:r>
+    </w:p>
+    <w:p>
+      <w:pPr>
+        <w:ind w:left="360"/>
+        <w:rPr>
+          <w:b/>
+          <w:sz w:val="24"/>
+          <w:szCs w:val="24"/>
+        </w:rPr>
+      </w:pPr>
+      <w:r>
+        <w:rPr>
+          <w:b/>
+          <w:sz w:val="24"/>
+          <w:szCs w:val="24"/>
+        </w:rPr>
+        <w:tab/>
+        <w:t>ON s.zip = z.zip</w:t>
+      </w:r>
+    </w:p>
+    <w:p>
+      <w:pPr>
+        <w:ind w:left="360"/>
+        <w:rPr>
+          <w:b/>
+          <w:sz w:val="24"/>
+          <w:szCs w:val="24"/>
+        </w:rPr>
+      </w:pPr>
+      <w:r>
+        <w:rPr>
+          <w:b/>
+          <w:sz w:val="24"/>
+          <w:szCs w:val="24"/>
+        </w:rPr>
+        <w:t xml:space="preserve">WHERE z.city = 'Astoria' </w:t>
+      </w:r>
+    </w:p>
+    <w:p>
+      <w:pPr>
+        <w:ind w:left="360"/>
+        <w:rPr>
+          <w:b/>
+          <w:sz w:val="24"/>
+          <w:szCs w:val="24"/>
+        </w:rPr>
+      </w:pPr>
+      <w:r>
+        <w:rPr>
+          <w:b/>
+          <w:sz w:val="24"/>
+          <w:szCs w:val="24"/>
+        </w:rPr>
+        <w:tab/>
+        <w:t>AND z.state = 'NY'</w:t>
+      </w:r>
+    </w:p>
+    <w:p>
+      <w:pPr>
+        <w:ind w:left="360"/>
+        <w:rPr>
+          <w:b/>
+          <w:sz w:val="24"/>
+          <w:szCs w:val="24"/>
+        </w:rPr>
+      </w:pPr>
+      <w:r>
+        <w:rPr>
+          <w:b/>
+          <w:sz w:val="24"/>
+          <w:szCs w:val="24"/>
+        </w:rPr>
+        <w:t>GROUP BY z.zip</w:t>
+      </w:r>
+    </w:p>
+    <w:p>
+      <w:pPr>
+        <w:ind w:left="360"/>
+        <w:rPr>
+          <w:b/>
+          <w:sz w:val="24"/>
+          <w:szCs w:val="24"/>
+        </w:rPr>
+      </w:pPr>
+      <w:r>
+        <w:rPr>
+          <w:b/>
+          <w:sz w:val="24"/>
+          <w:szCs w:val="24"/>
+        </w:rPr>
+        <w:t>ORDER BY z.zip;</w:t>
+      </w:r>
     </w:p>
     <w:p>
       <w:pPr>
@@ -219,6 +1341,190 @@
     </w:p>
     <w:p>
       <w:pPr>
+        <w:ind w:left="360"/>
+        <w:rPr>
+          <w:b/>
+          <w:sz w:val="24"/>
+          <w:szCs w:val="24"/>
+        </w:rPr>
+      </w:pPr>
+      <w:r>
+        <w:rPr>
+          <w:b/>
+          <w:sz w:val="24"/>
+          <w:szCs w:val="24"/>
+        </w:rPr>
+        <w:t>SELECT c.course_no, c.description,</w:t>
+      </w:r>
+    </w:p>
+    <w:p>
+      <w:pPr>
+        <w:ind w:left="360"/>
+        <w:rPr>
+          <w:b/>
+          <w:sz w:val="24"/>
+          <w:szCs w:val="24"/>
+        </w:rPr>
+      </w:pPr>
+      <w:r>
+        <w:rPr>
+          <w:b/>
+          <w:sz w:val="24"/>
+          <w:szCs w:val="24"/>
+        </w:rPr>
+        <w:tab/>
+        <w:t xml:space="preserve">   COUNT(s.course_no) AS "Total Students Enrolled"</w:t>
+      </w:r>
+    </w:p>
+    <w:p>
+      <w:pPr>
+        <w:ind w:left="360"/>
+        <w:rPr>
+          <w:b/>
+          <w:sz w:val="24"/>
+          <w:szCs w:val="24"/>
+        </w:rPr>
+      </w:pPr>
+      <w:r>
+        <w:rPr>
+          <w:b/>
+          <w:sz w:val="24"/>
+          <w:szCs w:val="24"/>
+        </w:rPr>
+        <w:tab/>
+        <w:t>FROM course c</w:t>
+      </w:r>
+    </w:p>
+    <w:p>
+      <w:pPr>
+        <w:ind w:left="360"/>
+        <w:rPr>
+          <w:b/>
+          <w:sz w:val="24"/>
+          <w:szCs w:val="24"/>
+        </w:rPr>
+      </w:pPr>
+      <w:r>
+        <w:rPr>
+          <w:b/>
+          <w:sz w:val="24"/>
+          <w:szCs w:val="24"/>
+        </w:rPr>
+        <w:t>FULL JOIN section s</w:t>
+      </w:r>
+    </w:p>
+    <w:p>
+      <w:pPr>
+        <w:ind w:left="360"/>
+        <w:rPr>
+          <w:b/>
+          <w:sz w:val="24"/>
+          <w:szCs w:val="24"/>
+        </w:rPr>
+      </w:pPr>
+      <w:r>
+        <w:rPr>
+          <w:b/>
+          <w:sz w:val="24"/>
+          <w:szCs w:val="24"/>
+        </w:rPr>
+        <w:tab/>
+        <w:t>ON c.course_no = s.course_no</w:t>
+      </w:r>
+    </w:p>
+    <w:p>
+      <w:pPr>
+        <w:ind w:left="360"/>
+        <w:rPr>
+          <w:b/>
+          <w:sz w:val="24"/>
+          <w:szCs w:val="24"/>
+        </w:rPr>
+      </w:pPr>
+      <w:r>
+        <w:rPr>
+          <w:b/>
+          <w:sz w:val="24"/>
+          <w:szCs w:val="24"/>
+        </w:rPr>
+        <w:t>FULL JOIN enrollment e</w:t>
+      </w:r>
+    </w:p>
+    <w:p>
+      <w:pPr>
+        <w:ind w:left="360"/>
+        <w:rPr>
+          <w:b/>
+          <w:sz w:val="24"/>
+          <w:szCs w:val="24"/>
+        </w:rPr>
+      </w:pPr>
+      <w:r>
+        <w:rPr>
+          <w:b/>
+          <w:sz w:val="24"/>
+          <w:szCs w:val="24"/>
+        </w:rPr>
+        <w:tab/>
+        <w:t xml:space="preserve">ON s.section_id = e.section_id </w:t>
+      </w:r>
+    </w:p>
+    <w:p>
+      <w:pPr>
+        <w:ind w:left="360"/>
+        <w:rPr>
+          <w:b/>
+          <w:sz w:val="24"/>
+          <w:szCs w:val="24"/>
+        </w:rPr>
+      </w:pPr>
+      <w:r>
+        <w:rPr>
+          <w:b/>
+          <w:sz w:val="24"/>
+          <w:szCs w:val="24"/>
+        </w:rPr>
+        <w:t>WHERE c.description LIKE '%Java%'</w:t>
+      </w:r>
+    </w:p>
+    <w:p>
+      <w:pPr>
+        <w:ind w:left="360"/>
+        <w:rPr>
+          <w:b/>
+          <w:sz w:val="24"/>
+          <w:szCs w:val="24"/>
+        </w:rPr>
+      </w:pPr>
+      <w:r>
+        <w:rPr>
+          <w:b/>
+          <w:sz w:val="24"/>
+          <w:szCs w:val="24"/>
+        </w:rPr>
+        <w:t>GROUP BY s.course_no, c.course_no, c.description</w:t>
+      </w:r>
+    </w:p>
+    <w:p>
+      <w:pPr>
+        <w:ind w:left="360"/>
+        <w:rPr>
+          <w:b/>
+          <w:sz w:val="24"/>
+          <w:szCs w:val="24"/>
+        </w:rPr>
+      </w:pPr>
+      <w:r>
+        <w:rPr>
+          <w:b/>
+          <w:sz w:val="24"/>
+          <w:szCs w:val="24"/>
+        </w:rPr>
+        <w:t>ORDER BY c.course_no;</w:t>
+      </w:r>
+    </w:p>
+    <w:p>
+      <w:pPr>
         <w:rPr>
           <w:bCs/>
           <w:sz w:val="24"/>
@@ -257,6 +1563,7 @@
           <w:sz w:val="24"/>
           <w:szCs w:val="24"/>
         </w:rPr>
+        <w:lastRenderedPageBreak/>
         <w:t xml:space="preserve">List student ID and Name of </w:t>
       </w:r>
       <w:proofErr w:type="gramStart"/>
@@ -298,20 +1605,258 @@
     </w:p>
     <w:p>
       <w:pPr>
-        <w:rPr>
-          <w:bCs/>
-          <w:sz w:val="24"/>
-          <w:szCs w:val="24"/>
-        </w:rPr>
-      </w:pPr>
-    </w:p>
-    <w:p>
-      <w:pPr>
-        <w:rPr>
-          <w:sz w:val="24"/>
-          <w:szCs w:val="24"/>
-        </w:rPr>
-      </w:pPr>
+        <w:ind w:left="360"/>
+        <w:rPr>
+          <w:b/>
+          <w:sz w:val="24"/>
+          <w:szCs w:val="24"/>
+        </w:rPr>
+      </w:pPr>
+      <w:r>
+        <w:rPr>
+          <w:b/>
+          <w:sz w:val="24"/>
+          <w:szCs w:val="24"/>
+        </w:rPr>
+        <w:t xml:space="preserve">SELECT s.student_id, s.last_name, s.first_name, </w:t>
+      </w:r>
+    </w:p>
+    <w:p>
+      <w:pPr>
+        <w:ind w:left="360"/>
+        <w:rPr>
+          <w:b/>
+          <w:sz w:val="24"/>
+          <w:szCs w:val="24"/>
+        </w:rPr>
+      </w:pPr>
+      <w:r>
+        <w:rPr>
+          <w:b/>
+          <w:sz w:val="24"/>
+          <w:szCs w:val="24"/>
+        </w:rPr>
+        <w:tab/>
+        <w:t>(CASE</w:t>
+      </w:r>
+    </w:p>
+    <w:p>
+      <w:pPr>
+        <w:ind w:left="360"/>
+        <w:rPr>
+          <w:b/>
+          <w:sz w:val="24"/>
+          <w:szCs w:val="24"/>
+        </w:rPr>
+      </w:pPr>
+      <w:r>
+        <w:rPr>
+          <w:b/>
+          <w:sz w:val="24"/>
+          <w:szCs w:val="24"/>
+        </w:rPr>
+        <w:tab/>
+      </w:r>
+      <w:r>
+        <w:rPr>
+          <w:b/>
+          <w:sz w:val="24"/>
+          <w:szCs w:val="24"/>
+        </w:rPr>
+        <w:tab/>
+        <w:t xml:space="preserve">WHEN COUNT(e.section_id) &gt; 0 </w:t>
+      </w:r>
+    </w:p>
+    <w:p>
+      <w:pPr>
+        <w:ind w:left="360"/>
+        <w:rPr>
+          <w:b/>
+          <w:sz w:val="24"/>
+          <w:szCs w:val="24"/>
+        </w:rPr>
+      </w:pPr>
+      <w:r>
+        <w:rPr>
+          <w:b/>
+          <w:sz w:val="24"/>
+          <w:szCs w:val="24"/>
+        </w:rPr>
+        <w:tab/>
+      </w:r>
+      <w:r>
+        <w:rPr>
+          <w:b/>
+          <w:sz w:val="24"/>
+          <w:szCs w:val="24"/>
+        </w:rPr>
+        <w:tab/>
+      </w:r>
+      <w:r>
+        <w:rPr>
+          <w:b/>
+          <w:sz w:val="24"/>
+          <w:szCs w:val="24"/>
+        </w:rPr>
+        <w:tab/>
+        <w:t>THEN TO_CHAR(COUNT(e.section_id))</w:t>
+      </w:r>
+    </w:p>
+    <w:p>
+      <w:pPr>
+        <w:ind w:left="360"/>
+        <w:rPr>
+          <w:b/>
+          <w:sz w:val="24"/>
+          <w:szCs w:val="24"/>
+        </w:rPr>
+      </w:pPr>
+      <w:r>
+        <w:rPr>
+          <w:b/>
+          <w:sz w:val="24"/>
+          <w:szCs w:val="24"/>
+        </w:rPr>
+        <w:tab/>
+      </w:r>
+      <w:r>
+        <w:rPr>
+          <w:b/>
+          <w:sz w:val="24"/>
+          <w:szCs w:val="24"/>
+        </w:rPr>
+        <w:tab/>
+        <w:t>ELSE 'none'</w:t>
+      </w:r>
+    </w:p>
+    <w:p>
+      <w:pPr>
+        <w:ind w:left="360"/>
+        <w:rPr>
+          <w:b/>
+          <w:sz w:val="24"/>
+          <w:szCs w:val="24"/>
+        </w:rPr>
+      </w:pPr>
+      <w:r>
+        <w:rPr>
+          <w:b/>
+          <w:sz w:val="24"/>
+          <w:szCs w:val="24"/>
+        </w:rPr>
+        <w:tab/>
+        <w:t>END) AS "Total Enrollments"</w:t>
+      </w:r>
+    </w:p>
+    <w:p>
+      <w:pPr>
+        <w:ind w:left="360"/>
+        <w:rPr>
+          <w:b/>
+          <w:sz w:val="24"/>
+          <w:szCs w:val="24"/>
+        </w:rPr>
+      </w:pPr>
+      <w:r>
+        <w:rPr>
+          <w:b/>
+          <w:sz w:val="24"/>
+          <w:szCs w:val="24"/>
+        </w:rPr>
+        <w:tab/>
+        <w:t>FROM student s</w:t>
+      </w:r>
+    </w:p>
+    <w:p>
+      <w:pPr>
+        <w:ind w:left="360"/>
+        <w:rPr>
+          <w:b/>
+          <w:sz w:val="24"/>
+          <w:szCs w:val="24"/>
+        </w:rPr>
+      </w:pPr>
+      <w:r>
+        <w:rPr>
+          <w:b/>
+          <w:sz w:val="24"/>
+          <w:szCs w:val="24"/>
+        </w:rPr>
+        <w:t xml:space="preserve">FULL JOIN enrollment E </w:t>
+      </w:r>
+    </w:p>
+    <w:p>
+      <w:pPr>
+        <w:ind w:left="360"/>
+        <w:rPr>
+          <w:b/>
+          <w:sz w:val="24"/>
+          <w:szCs w:val="24"/>
+        </w:rPr>
+      </w:pPr>
+      <w:r>
+        <w:rPr>
+          <w:b/>
+          <w:sz w:val="24"/>
+          <w:szCs w:val="24"/>
+        </w:rPr>
+        <w:tab/>
+        <w:t>ON s.student_id = e.student_id</w:t>
+      </w:r>
+    </w:p>
+    <w:p>
+      <w:pPr>
+        <w:ind w:left="360"/>
+        <w:rPr>
+          <w:b/>
+          <w:sz w:val="24"/>
+          <w:szCs w:val="24"/>
+        </w:rPr>
+      </w:pPr>
+      <w:r>
+        <w:rPr>
+          <w:b/>
+          <w:sz w:val="24"/>
+          <w:szCs w:val="24"/>
+        </w:rPr>
+        <w:t>WHERE s.phone LIKE '212%'</w:t>
+      </w:r>
+    </w:p>
+    <w:p>
+      <w:pPr>
+        <w:ind w:left="360"/>
+        <w:rPr>
+          <w:b/>
+          <w:sz w:val="24"/>
+          <w:szCs w:val="24"/>
+        </w:rPr>
+      </w:pPr>
+      <w:r>
+        <w:rPr>
+          <w:b/>
+          <w:sz w:val="24"/>
+          <w:szCs w:val="24"/>
+        </w:rPr>
+        <w:t>GROUP BY s.student_id, s.last_name, s.first_name</w:t>
+      </w:r>
+    </w:p>
+    <w:p>
+      <w:pPr>
+        <w:ind w:left="360"/>
+        <w:rPr>
+          <w:b/>
+          <w:sz w:val="24"/>
+          <w:szCs w:val="24"/>
+        </w:rPr>
+      </w:pPr>
+      <w:r>
+        <w:rPr>
+          <w:b/>
+          <w:sz w:val="24"/>
+          <w:szCs w:val="24"/>
+        </w:rPr>
+        <w:t>ORDER BY s.last_name, s.first_name;</w:t>
+      </w:r>
     </w:p>
     <w:sectPr>
       <w:pgSz w:w="12240" w:h="15840"/>
@@ -683,6 +2228,7 @@
     <w:lsdException w:name="HTML Sample" w:semiHidden="1" w:unhideWhenUsed="1"/>
     <w:lsdException w:name="HTML Typewriter" w:semiHidden="1" w:unhideWhenUsed="1"/>
     <w:lsdException w:name="HTML Variable" w:semiHidden="1" w:unhideWhenUsed="1"/>
+    <w:lsdException w:name="Normal Table" w:semiHidden="1" w:unhideWhenUsed="1"/>
     <w:lsdException w:name="annotation subject" w:semiHidden="1" w:unhideWhenUsed="1"/>
     <w:lsdException w:name="No List" w:semiHidden="1" w:unhideWhenUsed="1"/>
     <w:lsdException w:name="Outline List 1" w:semiHidden="1" w:unhideWhenUsed="1"/>
@@ -729,8 +2275,10 @@
     <w:lsdException w:name="Table Subtle 2" w:semiHidden="1" w:unhideWhenUsed="1"/>
     <w:lsdException w:name="Table Web 1" w:semiHidden="1" w:unhideWhenUsed="1"/>
     <w:lsdException w:name="Table Web 2" w:semiHidden="1" w:unhideWhenUsed="1"/>
+    <w:lsdException w:name="Table Web 3" w:semiHidden="1" w:unhideWhenUsed="1"/>
     <w:lsdException w:name="Balloon Text" w:semiHidden="1" w:unhideWhenUsed="1"/>
     <w:lsdException w:name="Table Grid" w:uiPriority="39"/>
+    <w:lsdException w:name="Table Theme" w:semiHidden="1" w:unhideWhenUsed="1"/>
     <w:lsdException w:name="Placeholder Text" w:semiHidden="1"/>
     <w:lsdException w:name="No Spacing" w:uiPriority="1" w:qFormat="1"/>
     <w:lsdException w:name="Light Shading" w:uiPriority="60"/>
@@ -959,6 +2507,7 @@
   <w:style w:type="character" w:default="1" w:styleId="DefaultParagraphFont">
     <w:name w:val="Default Paragraph Font"/>
     <w:uiPriority w:val="1"/>
+    <w:semiHidden/>
     <w:unhideWhenUsed/>
   </w:style>
   <w:style w:type="table" w:default="1" w:styleId="TableNormal">

</xml_diff>